<commit_message>
Guidelines for evaluating a website is added.
</commit_message>
<xml_diff>
--- a/WWWassignment.docx
+++ b/WWWassignment.docx
@@ -3614,56 +3614,17 @@
         </w:rPr>
         <w:t xml:space="preserve">: </w:t>
       </w:r>
-      <w:r>
-        <w:rPr>
-          <w:rFonts w:ascii="Times New Roman" w:hAnsi="Times New Roman" w:cs="Times New Roman"/>
-          <w:sz w:val="24"/>
-          <w:szCs w:val="24"/>
-        </w:rPr>
-        <w:fldChar w:fldCharType="begin"/>
-      </w:r>
-      <w:r>
-        <w:rPr>
-          <w:rFonts w:ascii="Times New Roman" w:hAnsi="Times New Roman" w:cs="Times New Roman"/>
-          <w:sz w:val="24"/>
-          <w:szCs w:val="24"/>
-        </w:rPr>
-        <w:instrText xml:space="preserve"> HYPERLINK "http://www.reddit.com" </w:instrText>
-      </w:r>
-      <w:r>
-        <w:rPr>
-          <w:rFonts w:ascii="Times New Roman" w:hAnsi="Times New Roman" w:cs="Times New Roman"/>
-          <w:sz w:val="24"/>
-          <w:szCs w:val="24"/>
-        </w:rPr>
-        <w:fldChar w:fldCharType="separate"/>
-      </w:r>
-      <w:r>
-        <w:rPr>
-          <w:rStyle w:val="Hyperlink"/>
-          <w:rFonts w:ascii="Times New Roman" w:hAnsi="Times New Roman" w:cs="Times New Roman"/>
-          <w:sz w:val="24"/>
-          <w:szCs w:val="24"/>
-        </w:rPr>
-        <w:t>www.reddit.c</w:t>
-      </w:r>
-      <w:r>
-        <w:rPr>
-          <w:rStyle w:val="Hyperlink"/>
-          <w:rFonts w:ascii="Times New Roman" w:hAnsi="Times New Roman" w:cs="Times New Roman"/>
-          <w:sz w:val="24"/>
-          <w:szCs w:val="24"/>
-        </w:rPr>
-        <w:t>om</w:t>
-      </w:r>
-      <w:r>
-        <w:rPr>
-          <w:rFonts w:ascii="Times New Roman" w:hAnsi="Times New Roman" w:cs="Times New Roman"/>
-          <w:sz w:val="24"/>
-          <w:szCs w:val="24"/>
-        </w:rPr>
-        <w:fldChar w:fldCharType="end"/>
-      </w:r>
+      <w:hyperlink r:id="rId54" w:history="1">
+        <w:r>
+          <w:rPr>
+            <w:rStyle w:val="Hyperlink"/>
+            <w:rFonts w:ascii="Times New Roman" w:hAnsi="Times New Roman" w:cs="Times New Roman"/>
+            <w:sz w:val="24"/>
+            <w:szCs w:val="24"/>
+          </w:rPr>
+          <w:t>www.reddit.com</w:t>
+        </w:r>
+      </w:hyperlink>
       <w:r>
         <w:rPr>
           <w:rFonts w:ascii="Times New Roman" w:hAnsi="Times New Roman" w:cs="Times New Roman"/>
@@ -3691,7 +3652,7 @@
         </w:rPr>
         <w:t xml:space="preserve">All Top: </w:t>
       </w:r>
-      <w:hyperlink r:id="rId54" w:history="1">
+      <w:hyperlink r:id="rId55" w:history="1">
         <w:r>
           <w:rPr>
             <w:rStyle w:val="Hyperlink"/>
@@ -3765,7 +3726,7 @@
         </w:rPr>
         <w:t xml:space="preserve"> Steel: </w:t>
       </w:r>
-      <w:hyperlink r:id="rId55" w:history="1">
+      <w:hyperlink r:id="rId56" w:history="1">
         <w:r>
           <w:rPr>
             <w:rStyle w:val="Hyperlink"/>
@@ -3803,7 +3764,7 @@
         </w:rPr>
         <w:t xml:space="preserve">BJ Novak: </w:t>
       </w:r>
-      <w:hyperlink r:id="rId56" w:history="1">
+      <w:hyperlink r:id="rId57" w:history="1">
         <w:r>
           <w:rPr>
             <w:rStyle w:val="Hyperlink"/>
@@ -3841,7 +3802,7 @@
         </w:rPr>
         <w:t xml:space="preserve">JK Rowling: </w:t>
       </w:r>
-      <w:hyperlink r:id="rId57" w:history="1">
+      <w:hyperlink r:id="rId58" w:history="1">
         <w:r>
           <w:rPr>
             <w:rStyle w:val="Hyperlink"/>
@@ -3879,7 +3840,7 @@
         </w:rPr>
         <w:t xml:space="preserve">Paulo Coelho: </w:t>
       </w:r>
-      <w:hyperlink r:id="rId58" w:history="1">
+      <w:hyperlink r:id="rId59" w:history="1">
         <w:r>
           <w:rPr>
             <w:rStyle w:val="Hyperlink"/>
@@ -3917,7 +3878,7 @@
         </w:rPr>
         <w:t xml:space="preserve">Krista Grey: </w:t>
       </w:r>
-      <w:hyperlink r:id="rId59" w:history="1">
+      <w:hyperlink r:id="rId60" w:history="1">
         <w:r>
           <w:rPr>
             <w:rStyle w:val="Hyperlink"/>
@@ -3981,7 +3942,7 @@
         </w:rPr>
         <w:t xml:space="preserve">TMZ: </w:t>
       </w:r>
-      <w:hyperlink r:id="rId60" w:history="1">
+      <w:hyperlink r:id="rId61" w:history="1">
         <w:r>
           <w:rPr>
             <w:rStyle w:val="Hyperlink"/>
@@ -4020,7 +3981,7 @@
         <w:lastRenderedPageBreak/>
         <w:t xml:space="preserve">Business Insider: </w:t>
       </w:r>
-      <w:hyperlink r:id="rId61" w:history="1">
+      <w:hyperlink r:id="rId62" w:history="1">
         <w:r>
           <w:rPr>
             <w:rStyle w:val="Hyperlink"/>
@@ -4076,7 +4037,7 @@
         </w:rPr>
         <w:t xml:space="preserve"> blog: </w:t>
       </w:r>
-      <w:hyperlink r:id="rId62" w:history="1">
+      <w:hyperlink r:id="rId63" w:history="1">
         <w:r>
           <w:rPr>
             <w:rStyle w:val="Hyperlink"/>
@@ -4114,7 +4075,7 @@
         </w:rPr>
         <w:t xml:space="preserve">The Daily Beast: </w:t>
       </w:r>
-      <w:hyperlink r:id="rId63" w:history="1">
+      <w:hyperlink r:id="rId64" w:history="1">
         <w:r>
           <w:rPr>
             <w:rStyle w:val="Hyperlink"/>
@@ -4140,90 +4101,471 @@
           <w:szCs w:val="24"/>
         </w:rPr>
         <w:t>culture</w:t>
+      </w:r>
+      <w:r>
+        <w:rPr>
+          <w:rFonts w:ascii="Times New Roman" w:hAnsi="Times New Roman" w:cs="Times New Roman"/>
+          <w:sz w:val="24"/>
+          <w:szCs w:val="24"/>
+        </w:rPr>
+        <w:t xml:space="preserve"> and world news.</w:t>
+      </w:r>
+    </w:p>
+    <w:p>
+      <w:pPr>
+        <w:spacing w:line="360" w:lineRule="auto"/>
+        <w:jc w:val="both"/>
+        <w:rPr>
+          <w:rFonts w:ascii="Times New Roman" w:hAnsi="Times New Roman" w:cs="Times New Roman"/>
+          <w:sz w:val="24"/>
+          <w:szCs w:val="24"/>
+        </w:rPr>
+      </w:pPr>
+      <w:proofErr w:type="spellStart"/>
+      <w:r>
+        <w:rPr>
+          <w:rFonts w:ascii="Times New Roman" w:hAnsi="Times New Roman" w:cs="Times New Roman"/>
+          <w:sz w:val="24"/>
+          <w:szCs w:val="24"/>
+        </w:rPr>
+        <w:t>TechCrunch</w:t>
+      </w:r>
+      <w:proofErr w:type="spellEnd"/>
+      <w:r>
+        <w:rPr>
+          <w:rFonts w:ascii="Times New Roman" w:hAnsi="Times New Roman" w:cs="Times New Roman"/>
+          <w:sz w:val="24"/>
+          <w:szCs w:val="24"/>
+        </w:rPr>
+        <w:t xml:space="preserve">:  </w:t>
+      </w:r>
+      <w:hyperlink r:id="rId65" w:history="1">
+        <w:r>
+          <w:rPr>
+            <w:rStyle w:val="Hyperlink"/>
+            <w:rFonts w:ascii="Times New Roman" w:hAnsi="Times New Roman" w:cs="Times New Roman"/>
+            <w:sz w:val="24"/>
+            <w:szCs w:val="24"/>
+          </w:rPr>
+          <w:t>www.techcrunch.com</w:t>
+        </w:r>
+      </w:hyperlink>
+      <w:r>
+        <w:rPr>
+          <w:rFonts w:ascii="Times New Roman" w:hAnsi="Times New Roman" w:cs="Times New Roman"/>
+          <w:sz w:val="24"/>
+          <w:szCs w:val="24"/>
+        </w:rPr>
+        <w:t xml:space="preserve"> this blog covers technology and </w:t>
+      </w:r>
+      <w:r>
+        <w:rPr>
+          <w:rFonts w:ascii="Times New Roman" w:hAnsi="Times New Roman" w:cs="Times New Roman"/>
+          <w:sz w:val="24"/>
+          <w:szCs w:val="24"/>
+        </w:rPr>
+        <w:t>start-</w:t>
+      </w:r>
+      <w:r>
+        <w:rPr>
+          <w:rFonts w:ascii="Times New Roman" w:hAnsi="Times New Roman" w:cs="Times New Roman"/>
+          <w:sz w:val="24"/>
+          <w:szCs w:val="24"/>
+        </w:rPr>
+        <w:t>up</w:t>
+      </w:r>
+      <w:r>
+        <w:rPr>
+          <w:rFonts w:ascii="Times New Roman" w:hAnsi="Times New Roman" w:cs="Times New Roman"/>
+          <w:sz w:val="24"/>
+          <w:szCs w:val="24"/>
+        </w:rPr>
+        <w:t xml:space="preserve"> news, and product review</w:t>
+      </w:r>
+      <w:r>
+        <w:rPr>
+          <w:rFonts w:ascii="Times New Roman" w:hAnsi="Times New Roman" w:cs="Times New Roman"/>
+          <w:sz w:val="24"/>
+          <w:szCs w:val="24"/>
+        </w:rPr>
+        <w:t>.</w:t>
+      </w:r>
+    </w:p>
+    <w:p>
+      <w:pPr>
+        <w:pStyle w:val="Heading1"/>
+        <w:spacing w:line="360" w:lineRule="auto"/>
+        <w:jc w:val="center"/>
+        <w:rPr>
+          <w:rFonts w:ascii="Times New Roman" w:hAnsi="Times New Roman" w:cs="Times New Roman"/>
+          <w:b w:val="0"/>
+          <w:color w:val="auto"/>
+          <w:sz w:val="32"/>
+          <w:szCs w:val="32"/>
+          <w:lang w:val="af-ZA"/>
+        </w:rPr>
+      </w:pPr>
+      <w:r>
+        <w:rPr>
+          <w:rFonts w:ascii="Times New Roman" w:hAnsi="Times New Roman" w:cs="Times New Roman"/>
+          <w:b w:val="0"/>
+          <w:color w:val="auto"/>
+          <w:sz w:val="32"/>
+          <w:szCs w:val="32"/>
+          <w:lang w:val="af-ZA"/>
+        </w:rPr>
+        <w:t xml:space="preserve">Guidelines </w:t>
+      </w:r>
+      <w:r>
+        <w:rPr>
+          <w:rFonts w:ascii="Times New Roman" w:hAnsi="Times New Roman" w:cs="Times New Roman"/>
+          <w:b w:val="0"/>
+          <w:color w:val="auto"/>
+          <w:sz w:val="32"/>
+          <w:szCs w:val="32"/>
+          <w:lang w:val="af-ZA"/>
+        </w:rPr>
+        <w:t>for E</w:t>
+      </w:r>
+      <w:r>
+        <w:rPr>
+          <w:rFonts w:ascii="Times New Roman" w:hAnsi="Times New Roman" w:cs="Times New Roman"/>
+          <w:b w:val="0"/>
+          <w:color w:val="auto"/>
+          <w:sz w:val="32"/>
+          <w:szCs w:val="32"/>
+          <w:lang w:val="af-ZA"/>
+        </w:rPr>
+        <w:t>valuating the Value of a Website</w:t>
+      </w:r>
+    </w:p>
+    <w:p>
+      <w:pPr>
+        <w:pStyle w:val="Heading2"/>
+        <w:jc w:val="center"/>
+        <w:rPr>
+          <w:rFonts w:ascii="Times New Roman" w:hAnsi="Times New Roman" w:cs="Times New Roman"/>
+          <w:b w:val="0"/>
+          <w:color w:val="auto"/>
+          <w:sz w:val="28"/>
+          <w:szCs w:val="28"/>
+        </w:rPr>
+      </w:pPr>
+      <w:r>
+        <w:rPr>
+          <w:rFonts w:ascii="Times New Roman" w:hAnsi="Times New Roman" w:cs="Times New Roman"/>
+          <w:b w:val="0"/>
+          <w:color w:val="auto"/>
+          <w:sz w:val="28"/>
+          <w:szCs w:val="28"/>
+        </w:rPr>
+        <w:t>The Guidelines</w:t>
+      </w:r>
+    </w:p>
+    <w:p>
+      <w:pPr>
+        <w:spacing w:line="360" w:lineRule="auto"/>
+        <w:jc w:val="both"/>
+        <w:rPr>
+          <w:rFonts w:ascii="Times New Roman" w:hAnsi="Times New Roman" w:cs="Times New Roman"/>
+          <w:sz w:val="24"/>
+          <w:szCs w:val="24"/>
+        </w:rPr>
+      </w:pPr>
+      <w:r>
+        <w:rPr>
+          <w:rFonts w:ascii="Times New Roman" w:hAnsi="Times New Roman" w:cs="Times New Roman"/>
+          <w:sz w:val="24"/>
+          <w:szCs w:val="24"/>
+        </w:rPr>
+        <w:t>There are six guidelines to evaluate websites.</w:t>
+      </w:r>
+    </w:p>
+    <w:p>
+      <w:pPr>
+        <w:pStyle w:val="ListParagraph"/>
+        <w:numPr>
+          <w:ilvl w:val="0"/>
+          <w:numId w:val="2"/>
+        </w:numPr>
+        <w:spacing w:line="360" w:lineRule="auto"/>
+        <w:jc w:val="both"/>
+        <w:rPr>
+          <w:rFonts w:ascii="Times New Roman" w:hAnsi="Times New Roman" w:cs="Times New Roman"/>
+          <w:sz w:val="24"/>
+          <w:szCs w:val="24"/>
+        </w:rPr>
+      </w:pPr>
+      <w:r>
+        <w:rPr>
+          <w:rFonts w:ascii="Times New Roman" w:hAnsi="Times New Roman" w:cs="Times New Roman"/>
+          <w:sz w:val="24"/>
+          <w:szCs w:val="24"/>
+        </w:rPr>
+        <w:t>Authority: the person, business, agency or organization that is responsible and who developed the website must be clear. Contact information and Credentials should be provided as well.</w:t>
+      </w:r>
+    </w:p>
+    <w:p>
+      <w:pPr>
+        <w:pStyle w:val="ListParagraph"/>
+        <w:numPr>
+          <w:ilvl w:val="0"/>
+          <w:numId w:val="2"/>
+        </w:numPr>
+        <w:spacing w:line="360" w:lineRule="auto"/>
+        <w:jc w:val="both"/>
+        <w:rPr>
+          <w:rFonts w:ascii="Times New Roman" w:hAnsi="Times New Roman" w:cs="Times New Roman"/>
+          <w:sz w:val="24"/>
+          <w:szCs w:val="24"/>
+        </w:rPr>
+      </w:pPr>
+      <w:r>
+        <w:rPr>
+          <w:rFonts w:ascii="Times New Roman" w:hAnsi="Times New Roman" w:cs="Times New Roman"/>
+          <w:sz w:val="24"/>
+          <w:szCs w:val="24"/>
+        </w:rPr>
+        <w:t>Purpose: the purpose of the information provided must clear.</w:t>
+      </w:r>
+    </w:p>
+    <w:p>
+      <w:pPr>
+        <w:pStyle w:val="ListParagraph"/>
+        <w:numPr>
+          <w:ilvl w:val="0"/>
+          <w:numId w:val="2"/>
+        </w:numPr>
+        <w:spacing w:line="360" w:lineRule="auto"/>
+        <w:jc w:val="both"/>
+        <w:rPr>
+          <w:rFonts w:ascii="Times New Roman" w:hAnsi="Times New Roman" w:cs="Times New Roman"/>
+          <w:sz w:val="24"/>
+          <w:szCs w:val="24"/>
+        </w:rPr>
+      </w:pPr>
+      <w:r>
+        <w:rPr>
+          <w:rFonts w:ascii="Times New Roman" w:hAnsi="Times New Roman" w:cs="Times New Roman"/>
+          <w:sz w:val="24"/>
+          <w:szCs w:val="24"/>
+        </w:rPr>
+        <w:t xml:space="preserve">Coverage: the information that appears in a website should not be one sided and the topic should be addressed fully. </w:t>
+      </w:r>
+    </w:p>
+    <w:p>
+      <w:pPr>
+        <w:pStyle w:val="ListParagraph"/>
+        <w:numPr>
+          <w:ilvl w:val="0"/>
+          <w:numId w:val="2"/>
+        </w:numPr>
+        <w:spacing w:line="360" w:lineRule="auto"/>
+        <w:jc w:val="both"/>
+        <w:rPr>
+          <w:rFonts w:ascii="Times New Roman" w:hAnsi="Times New Roman" w:cs="Times New Roman"/>
+          <w:sz w:val="24"/>
+          <w:szCs w:val="24"/>
+        </w:rPr>
+      </w:pPr>
+      <w:r>
+        <w:rPr>
+          <w:rFonts w:ascii="Times New Roman" w:hAnsi="Times New Roman" w:cs="Times New Roman"/>
+          <w:sz w:val="24"/>
+          <w:szCs w:val="24"/>
+        </w:rPr>
+        <w:t>Objectivity: sites present information with minimum bias are called objective. One way of determining is by seeing is the information appears reasonable. Also, if the site advertising conflict with the site’s content and if the content.</w:t>
+      </w:r>
+    </w:p>
+    <w:p>
+      <w:pPr>
+        <w:pStyle w:val="ListParagraph"/>
+        <w:numPr>
+          <w:ilvl w:val="0"/>
+          <w:numId w:val="2"/>
+        </w:numPr>
+        <w:spacing w:line="360" w:lineRule="auto"/>
+        <w:jc w:val="both"/>
+        <w:rPr>
+          <w:rFonts w:ascii="Times New Roman" w:hAnsi="Times New Roman" w:cs="Times New Roman"/>
+          <w:sz w:val="24"/>
+          <w:szCs w:val="24"/>
+        </w:rPr>
+      </w:pPr>
+      <w:r>
+        <w:rPr>
+          <w:rFonts w:ascii="Times New Roman" w:hAnsi="Times New Roman" w:cs="Times New Roman"/>
+          <w:sz w:val="24"/>
+          <w:szCs w:val="24"/>
+        </w:rPr>
+        <w:t>Accuracy: the sources for the information should be clear. If there is grammatical, spelling or other typographical errors it might lack accuracy since it shows lack of attention.</w:t>
+      </w:r>
+    </w:p>
+    <w:p>
+      <w:pPr>
+        <w:pStyle w:val="ListParagraph"/>
+        <w:numPr>
+          <w:ilvl w:val="0"/>
+          <w:numId w:val="2"/>
+        </w:numPr>
+        <w:spacing w:line="360" w:lineRule="auto"/>
+        <w:jc w:val="both"/>
+        <w:rPr>
+          <w:rFonts w:ascii="Times New Roman" w:hAnsi="Times New Roman" w:cs="Times New Roman"/>
+          <w:sz w:val="24"/>
+          <w:szCs w:val="24"/>
+        </w:rPr>
+      </w:pPr>
+      <w:r>
+        <w:rPr>
+          <w:rFonts w:ascii="Times New Roman" w:hAnsi="Times New Roman" w:cs="Times New Roman"/>
+          <w:sz w:val="24"/>
+          <w:szCs w:val="24"/>
+        </w:rPr>
+        <w:t>Currency: this shows how current the information provided is and how often the site is updated. There should be dates on the pages since some information is time sensitive.</w:t>
+      </w:r>
+    </w:p>
+    <w:p>
+      <w:pPr>
+        <w:pStyle w:val="Heading2"/>
+        <w:spacing w:line="360" w:lineRule="auto"/>
+        <w:jc w:val="center"/>
+        <w:rPr>
+          <w:rFonts w:ascii="Times New Roman" w:hAnsi="Times New Roman" w:cs="Times New Roman"/>
+          <w:b w:val="0"/>
+          <w:color w:val="auto"/>
+          <w:sz w:val="28"/>
+          <w:szCs w:val="28"/>
+        </w:rPr>
+      </w:pPr>
+      <w:r>
+        <w:rPr>
+          <w:rFonts w:ascii="Times New Roman" w:hAnsi="Times New Roman" w:cs="Times New Roman"/>
+          <w:b w:val="0"/>
+          <w:color w:val="auto"/>
+          <w:sz w:val="28"/>
+          <w:szCs w:val="28"/>
+        </w:rPr>
+        <w:t>Evaluation of Twitter</w:t>
+      </w:r>
+    </w:p>
+    <w:p>
+      <w:pPr>
+        <w:spacing w:line="360" w:lineRule="auto"/>
+        <w:jc w:val="both"/>
+        <w:rPr>
+          <w:rFonts w:ascii="Times New Roman" w:hAnsi="Times New Roman" w:cs="Times New Roman"/>
+          <w:sz w:val="24"/>
+          <w:szCs w:val="24"/>
+        </w:rPr>
+      </w:pPr>
+      <w:r>
+        <w:rPr>
+          <w:rFonts w:ascii="Times New Roman" w:hAnsi="Times New Roman" w:cs="Times New Roman"/>
+          <w:sz w:val="24"/>
+          <w:szCs w:val="24"/>
+        </w:rPr>
+        <w:t xml:space="preserve">Authority wise this is Twitter’s website and it shows that it is owned by them. The purpose of this site is clearly written. It says “Follow your interest, hear what people are talking about, and join the conversation”. It is objective since there is nothing that seems biased. Accuracy </w:t>
+      </w:r>
+      <w:r>
+        <w:rPr>
+          <w:rFonts w:ascii="Times New Roman" w:hAnsi="Times New Roman" w:cs="Times New Roman"/>
+          <w:sz w:val="24"/>
+          <w:szCs w:val="24"/>
+        </w:rPr>
+        <w:lastRenderedPageBreak/>
+        <w:t>for this site is it gives you the source since it shows you the person who wrote it. Every tweet has a time stamp so it shows how current the information is.</w:t>
+      </w:r>
+    </w:p>
+    <w:p>
+      <w:pPr>
+        <w:pStyle w:val="Heading2"/>
+        <w:spacing w:line="360" w:lineRule="auto"/>
+        <w:jc w:val="center"/>
+        <w:rPr>
+          <w:rFonts w:ascii="Times New Roman" w:hAnsi="Times New Roman" w:cs="Times New Roman"/>
+          <w:b w:val="0"/>
+          <w:color w:val="auto"/>
+          <w:sz w:val="28"/>
+          <w:szCs w:val="28"/>
+        </w:rPr>
+      </w:pPr>
+      <w:r>
+        <w:rPr>
+          <w:rFonts w:ascii="Times New Roman" w:hAnsi="Times New Roman" w:cs="Times New Roman"/>
+          <w:b w:val="0"/>
+          <w:color w:val="auto"/>
+          <w:sz w:val="28"/>
+          <w:szCs w:val="28"/>
+        </w:rPr>
+        <w:t xml:space="preserve">Evaluation of </w:t>
+      </w:r>
+      <w:proofErr w:type="spellStart"/>
+      <w:r>
+        <w:rPr>
+          <w:rFonts w:ascii="Times New Roman" w:hAnsi="Times New Roman" w:cs="Times New Roman"/>
+          <w:b w:val="0"/>
+          <w:color w:val="auto"/>
+          <w:sz w:val="28"/>
+          <w:szCs w:val="28"/>
+        </w:rPr>
+        <w:t>Linkedin</w:t>
       </w:r>
       <w:bookmarkStart w:id="0" w:name="_GoBack"/>
       <w:bookmarkEnd w:id="0"/>
-      <w:r>
-        <w:rPr>
-          <w:rFonts w:ascii="Times New Roman" w:hAnsi="Times New Roman" w:cs="Times New Roman"/>
-          <w:sz w:val="24"/>
-          <w:szCs w:val="24"/>
-        </w:rPr>
-        <w:t xml:space="preserve"> and world news.</w:t>
-      </w:r>
-    </w:p>
-    <w:p>
-      <w:pPr>
-        <w:spacing w:line="360" w:lineRule="auto"/>
-        <w:jc w:val="both"/>
-        <w:rPr>
-          <w:rFonts w:ascii="Times New Roman" w:hAnsi="Times New Roman" w:cs="Times New Roman"/>
-          <w:sz w:val="24"/>
-          <w:szCs w:val="24"/>
+      <w:proofErr w:type="spellEnd"/>
+    </w:p>
+    <w:p>
+      <w:pPr>
+        <w:spacing w:line="360" w:lineRule="auto"/>
+        <w:jc w:val="both"/>
+        <w:rPr>
+          <w:rFonts w:ascii="Times New Roman" w:hAnsi="Times New Roman" w:cs="Times New Roman"/>
+          <w:sz w:val="24"/>
+          <w:szCs w:val="24"/>
+        </w:rPr>
+      </w:pPr>
+      <w:r>
+        <w:rPr>
+          <w:rFonts w:ascii="Times New Roman" w:hAnsi="Times New Roman" w:cs="Times New Roman"/>
+          <w:sz w:val="24"/>
+          <w:szCs w:val="24"/>
+        </w:rPr>
+        <w:t xml:space="preserve">This website is owned by </w:t>
+      </w:r>
+      <w:proofErr w:type="spellStart"/>
+      <w:r>
+        <w:rPr>
+          <w:rFonts w:ascii="Times New Roman" w:hAnsi="Times New Roman" w:cs="Times New Roman"/>
+          <w:sz w:val="24"/>
+          <w:szCs w:val="24"/>
+        </w:rPr>
+        <w:t>Linkedin</w:t>
+      </w:r>
+      <w:proofErr w:type="spellEnd"/>
+      <w:r>
+        <w:rPr>
+          <w:rFonts w:ascii="Times New Roman" w:hAnsi="Times New Roman" w:cs="Times New Roman"/>
+          <w:sz w:val="24"/>
+          <w:szCs w:val="24"/>
+        </w:rPr>
+        <w:t xml:space="preserve"> Company and their slogan “update your professional world” states that this site has something to do with our profession but there is not much information about the purpose other than this. It doesn’t show any bias or inaccurate information. This site has a time stamp to know how current the information is.</w:t>
+      </w:r>
+    </w:p>
+    <w:p>
+      <w:pPr>
+        <w:rPr>
+          <w:sz w:val="28"/>
+          <w:szCs w:val="28"/>
+        </w:rPr>
+      </w:pPr>
+    </w:p>
+    <w:p>
+      <w:pPr>
+        <w:rPr>
           <w:lang w:val="af-ZA"/>
         </w:rPr>
       </w:pPr>
-      <w:proofErr w:type="spellStart"/>
-      <w:r>
-        <w:rPr>
-          <w:rFonts w:ascii="Times New Roman" w:hAnsi="Times New Roman" w:cs="Times New Roman"/>
-          <w:sz w:val="24"/>
-          <w:szCs w:val="24"/>
-        </w:rPr>
-        <w:t>TechCrunch</w:t>
-      </w:r>
-      <w:proofErr w:type="spellEnd"/>
-      <w:r>
-        <w:rPr>
-          <w:rFonts w:ascii="Times New Roman" w:hAnsi="Times New Roman" w:cs="Times New Roman"/>
-          <w:sz w:val="24"/>
-          <w:szCs w:val="24"/>
-        </w:rPr>
-        <w:t xml:space="preserve">:  </w:t>
-      </w:r>
-      <w:hyperlink r:id="rId64" w:history="1">
-        <w:r>
-          <w:rPr>
-            <w:rStyle w:val="Hyperlink"/>
-            <w:rFonts w:ascii="Times New Roman" w:hAnsi="Times New Roman" w:cs="Times New Roman"/>
-            <w:sz w:val="24"/>
-            <w:szCs w:val="24"/>
-          </w:rPr>
-          <w:t>www.techcrunch.com</w:t>
-        </w:r>
-      </w:hyperlink>
-      <w:r>
-        <w:rPr>
-          <w:rFonts w:ascii="Times New Roman" w:hAnsi="Times New Roman" w:cs="Times New Roman"/>
-          <w:sz w:val="24"/>
-          <w:szCs w:val="24"/>
-        </w:rPr>
-        <w:t xml:space="preserve"> this blog covers technology and </w:t>
-      </w:r>
-      <w:r>
-        <w:rPr>
-          <w:rFonts w:ascii="Times New Roman" w:hAnsi="Times New Roman" w:cs="Times New Roman"/>
-          <w:sz w:val="24"/>
-          <w:szCs w:val="24"/>
-        </w:rPr>
-        <w:t>start-</w:t>
-      </w:r>
-      <w:r>
-        <w:rPr>
-          <w:rFonts w:ascii="Times New Roman" w:hAnsi="Times New Roman" w:cs="Times New Roman"/>
-          <w:sz w:val="24"/>
-          <w:szCs w:val="24"/>
-        </w:rPr>
-        <w:t>up</w:t>
-      </w:r>
-      <w:r>
-        <w:rPr>
-          <w:rFonts w:ascii="Times New Roman" w:hAnsi="Times New Roman" w:cs="Times New Roman"/>
-          <w:sz w:val="24"/>
-          <w:szCs w:val="24"/>
-        </w:rPr>
-        <w:t xml:space="preserve"> news, and product review</w:t>
-      </w:r>
     </w:p>
     <w:sectPr>
       <w:pgSz w:w="11906" w:h="16838"/>
@@ -4350,8 +4692,100 @@
       </w:rPr>
     </w:lvl>
   </w:abstractNum>
+  <w:abstractNum w:abstractNumId="1">
+    <w:nsid w:val="2E0832D3"/>
+    <w:multiLevelType w:val="hybridMultilevel"/>
+    <w:tmpl w:val="B76C307A"/>
+    <w:lvl w:ilvl="0" w:tplc="0809000F">
+      <w:start w:val="1"/>
+      <w:numFmt w:val="decimal"/>
+      <w:lvlText w:val="%1."/>
+      <w:lvlJc w:val="left"/>
+      <w:pPr>
+        <w:ind w:left="360" w:hanging="360"/>
+      </w:pPr>
+      <w:rPr>
+        <w:rFonts w:hint="default"/>
+      </w:rPr>
+    </w:lvl>
+    <w:lvl w:ilvl="1" w:tplc="08090019" w:tentative="1">
+      <w:start w:val="1"/>
+      <w:numFmt w:val="lowerLetter"/>
+      <w:lvlText w:val="%2."/>
+      <w:lvlJc w:val="left"/>
+      <w:pPr>
+        <w:ind w:left="1080" w:hanging="360"/>
+      </w:pPr>
+    </w:lvl>
+    <w:lvl w:ilvl="2" w:tplc="0809001B" w:tentative="1">
+      <w:start w:val="1"/>
+      <w:numFmt w:val="lowerRoman"/>
+      <w:lvlText w:val="%3."/>
+      <w:lvlJc w:val="right"/>
+      <w:pPr>
+        <w:ind w:left="1800" w:hanging="180"/>
+      </w:pPr>
+    </w:lvl>
+    <w:lvl w:ilvl="3" w:tplc="0809000F" w:tentative="1">
+      <w:start w:val="1"/>
+      <w:numFmt w:val="decimal"/>
+      <w:lvlText w:val="%4."/>
+      <w:lvlJc w:val="left"/>
+      <w:pPr>
+        <w:ind w:left="2520" w:hanging="360"/>
+      </w:pPr>
+    </w:lvl>
+    <w:lvl w:ilvl="4" w:tplc="08090019" w:tentative="1">
+      <w:start w:val="1"/>
+      <w:numFmt w:val="lowerLetter"/>
+      <w:lvlText w:val="%5."/>
+      <w:lvlJc w:val="left"/>
+      <w:pPr>
+        <w:ind w:left="3240" w:hanging="360"/>
+      </w:pPr>
+    </w:lvl>
+    <w:lvl w:ilvl="5" w:tplc="0809001B" w:tentative="1">
+      <w:start w:val="1"/>
+      <w:numFmt w:val="lowerRoman"/>
+      <w:lvlText w:val="%6."/>
+      <w:lvlJc w:val="right"/>
+      <w:pPr>
+        <w:ind w:left="3960" w:hanging="180"/>
+      </w:pPr>
+    </w:lvl>
+    <w:lvl w:ilvl="6" w:tplc="0809000F" w:tentative="1">
+      <w:start w:val="1"/>
+      <w:numFmt w:val="decimal"/>
+      <w:lvlText w:val="%7."/>
+      <w:lvlJc w:val="left"/>
+      <w:pPr>
+        <w:ind w:left="4680" w:hanging="360"/>
+      </w:pPr>
+    </w:lvl>
+    <w:lvl w:ilvl="7" w:tplc="08090019" w:tentative="1">
+      <w:start w:val="1"/>
+      <w:numFmt w:val="lowerLetter"/>
+      <w:lvlText w:val="%8."/>
+      <w:lvlJc w:val="left"/>
+      <w:pPr>
+        <w:ind w:left="5400" w:hanging="360"/>
+      </w:pPr>
+    </w:lvl>
+    <w:lvl w:ilvl="8" w:tplc="0809001B" w:tentative="1">
+      <w:start w:val="1"/>
+      <w:numFmt w:val="lowerRoman"/>
+      <w:lvlText w:val="%9."/>
+      <w:lvlJc w:val="right"/>
+      <w:pPr>
+        <w:ind w:left="6120" w:hanging="180"/>
+      </w:pPr>
+    </w:lvl>
+  </w:abstractNum>
   <w:num w:numId="1">
     <w:abstractNumId w:val="0"/>
+  </w:num>
+  <w:num w:numId="2">
+    <w:abstractNumId w:val="1"/>
   </w:num>
 </w:numbering>
 </file>

</xml_diff>